<commit_message>
Costes y A+ revisados.
</commit_message>
<xml_diff>
--- a/D09/Item 1/Costes.docx
+++ b/D09/Item 1/Costes.docx
@@ -156,7 +156,15 @@
         <w:rPr>
           <w:lang w:bidi="es-ES"/>
         </w:rPr>
-        <w:t>Hemos realizado una búsqueda de ofertas de trabajo para nuestro perfil y experiencia, con una jornada completa tenemos:</w:t>
+        <w:t>Hemos realizado una búsqueda de</w:t>
+      </w:r>
+      <w:bookmarkStart w:id="0" w:name="_GoBack"/>
+      <w:bookmarkEnd w:id="0"/>
+      <w:r>
+        <w:rPr>
+          <w:lang w:bidi="es-ES"/>
+        </w:rPr>
+        <w:t xml:space="preserve"> ofertas de trabajo para nuestro perfil y experiencia, con una jornada completa tenemos:</w:t>
       </w:r>
     </w:p>
     <w:p>
@@ -1139,19 +1147,7 @@
         <w:rPr>
           <w:lang w:bidi="es-ES"/>
         </w:rPr>
-        <w:t xml:space="preserve">* 9,76 €/h = </w:t>
-      </w:r>
-      <w:r>
-        <w:rPr>
-          <w:lang w:bidi="es-ES"/>
-        </w:rPr>
-        <w:t>48,8</w:t>
-      </w:r>
-      <w:r>
-        <w:rPr>
-          <w:lang w:bidi="es-ES"/>
-        </w:rPr>
-        <w:t xml:space="preserve"> €</w:t>
+        <w:t>* 9,76 €/h = 48,8 €</w:t>
       </w:r>
     </w:p>
     <w:p>
@@ -1169,31 +1165,7 @@
         <w:rPr>
           <w:lang w:bidi="es-ES"/>
         </w:rPr>
-        <w:t xml:space="preserve">Realizar tests * 20 horas * 9,76 </w:t>
-      </w:r>
-      <w:r>
-        <w:rPr>
-          <w:lang w:bidi="es-ES"/>
-        </w:rPr>
-        <w:t xml:space="preserve">€/h = </w:t>
-      </w:r>
-      <w:r>
-        <w:rPr>
-          <w:lang w:bidi="es-ES"/>
-        </w:rPr>
-        <w:t>195,2</w:t>
-      </w:r>
-      <w:r>
-        <w:rPr>
-          <w:lang w:bidi="es-ES"/>
-        </w:rPr>
-        <w:t xml:space="preserve"> €</w:t>
-      </w:r>
-      <w:r>
-        <w:rPr>
-          <w:lang w:bidi="es-ES"/>
-        </w:rPr>
-        <w:t xml:space="preserve"> </w:t>
+        <w:t xml:space="preserve">Realizar tests * 20 horas * 9,76 €/h = 195,2 € </w:t>
       </w:r>
     </w:p>
     <w:p>
@@ -1537,10 +1509,10 @@
         <w:tblLook w:val="04A0" w:firstRow="1" w:lastRow="0" w:firstColumn="1" w:lastColumn="0" w:noHBand="0" w:noVBand="1"/>
       </w:tblPr>
       <w:tblGrid>
-        <w:gridCol w:w="3778"/>
-        <w:gridCol w:w="990"/>
-        <w:gridCol w:w="1892"/>
-        <w:gridCol w:w="2105"/>
+        <w:gridCol w:w="3815"/>
+        <w:gridCol w:w="1001"/>
+        <w:gridCol w:w="1878"/>
+        <w:gridCol w:w="2071"/>
       </w:tblGrid>
       <w:tr>
         <w:trPr>
@@ -2630,7 +2602,7 @@
                 <w:lang w:eastAsia="es-ES"/>
               </w:rPr>
             </w:pPr>
-            <w:bookmarkStart w:id="0" w:name="_Hlk494905614"/>
+            <w:bookmarkStart w:id="1" w:name="_Hlk494905614"/>
             <w:r>
               <w:rPr>
                 <w:rFonts w:eastAsia="Times New Roman" w:cstheme="minorHAnsi"/>
@@ -3288,7 +3260,7 @@
           </w:p>
         </w:tc>
       </w:tr>
-      <w:bookmarkEnd w:id="0"/>
+      <w:bookmarkEnd w:id="1"/>
     </w:tbl>
     <w:p>
       <w:pPr>
@@ -3379,7 +3351,6 @@
           <w:rFonts w:eastAsia="Times New Roman" w:cstheme="minorHAnsi"/>
           <w:lang w:eastAsia="es-ES"/>
         </w:rPr>
-        <w:lastRenderedPageBreak/>
         <w:t>De donde, W es el número de horas trabajadas</w:t>
       </w:r>
       <w:r>
@@ -3476,6 +3447,7 @@
         <w:rPr>
           <w:rFonts w:cstheme="minorHAnsi"/>
         </w:rPr>
+        <w:lastRenderedPageBreak/>
         <w:t xml:space="preserve">Lenovo G50-70: </w:t>
       </w:r>
       <w:r>
@@ -3608,19 +3580,7 @@
         <w:rPr>
           <w:rFonts w:cstheme="minorHAnsi"/>
         </w:rPr>
-        <w:t xml:space="preserve">0,31 horas * </w:t>
-      </w:r>
-      <w:r>
-        <w:rPr>
-          <w:rFonts w:cstheme="minorHAnsi"/>
-        </w:rPr>
-        <w:t>775</w:t>
-      </w:r>
-      <w:r>
-        <w:rPr>
-          <w:rFonts w:cstheme="minorHAnsi"/>
-        </w:rPr>
-        <w:t xml:space="preserve"> </w:t>
+        <w:t xml:space="preserve">0,31 horas * 775 </w:t>
       </w:r>
       <w:r>
         <w:rPr>
@@ -3674,15 +3634,7 @@
           <w:color w:val="000000"/>
           <w:lang w:eastAsia="es-ES"/>
         </w:rPr>
-        <w:t xml:space="preserve"> </w:t>
-      </w:r>
-      <w:r>
-        <w:rPr>
-          <w:rFonts w:eastAsia="Times New Roman" w:cstheme="minorHAnsi"/>
-          <w:color w:val="000000"/>
-          <w:lang w:eastAsia="es-ES"/>
-        </w:rPr>
-        <w:t>horas) =</w:t>
+        <w:t xml:space="preserve"> horas) =</w:t>
       </w:r>
       <w:r>
         <w:rPr>
@@ -3763,19 +3715,7 @@
         <w:rPr>
           <w:rFonts w:cstheme="minorHAnsi"/>
         </w:rPr>
-        <w:t xml:space="preserve">0,31 horas * </w:t>
-      </w:r>
-      <w:r>
-        <w:rPr>
-          <w:rFonts w:cstheme="minorHAnsi"/>
-        </w:rPr>
-        <w:t>1100</w:t>
-      </w:r>
-      <w:r>
-        <w:rPr>
-          <w:rFonts w:cstheme="minorHAnsi"/>
-        </w:rPr>
-        <w:t xml:space="preserve"> </w:t>
+        <w:t xml:space="preserve">0,31 horas * 1100 </w:t>
       </w:r>
       <w:r>
         <w:rPr>
@@ -3897,19 +3837,7 @@
         <w:rPr>
           <w:rFonts w:cstheme="minorHAnsi"/>
         </w:rPr>
-        <w:t xml:space="preserve">0,31 horas * </w:t>
-      </w:r>
-      <w:r>
-        <w:rPr>
-          <w:rFonts w:cstheme="minorHAnsi"/>
-        </w:rPr>
-        <w:t>1200</w:t>
-      </w:r>
-      <w:r>
-        <w:rPr>
-          <w:rFonts w:cstheme="minorHAnsi"/>
-        </w:rPr>
-        <w:t xml:space="preserve"> </w:t>
+        <w:t xml:space="preserve">0,31 horas * 1200 </w:t>
       </w:r>
       <w:r>
         <w:rPr>
@@ -4163,19 +4091,7 @@
         <w:rPr>
           <w:lang w:bidi="es-ES"/>
         </w:rPr>
-        <w:t>Re</w:t>
-      </w:r>
-      <w:r>
-        <w:rPr>
-          <w:lang w:bidi="es-ES"/>
-        </w:rPr>
-        <w:t>alizar tests</w:t>
-      </w:r>
-      <w:r>
-        <w:rPr>
-          <w:lang w:bidi="es-ES"/>
-        </w:rPr>
-        <w:t xml:space="preserve">, fue planificada en 20 horas y fueron necesarias 22 horas. </w:t>
+        <w:t xml:space="preserve">Realizar tests, fue planificada en 20 horas y fueron necesarias 22 horas. </w:t>
       </w:r>
       <w:r>
         <w:rPr>
@@ -4558,8 +4474,6 @@
           </wp:inline>
         </w:drawing>
       </w:r>
-      <w:bookmarkStart w:id="1" w:name="_GoBack"/>
-      <w:bookmarkEnd w:id="1"/>
     </w:p>
     <w:sectPr>
       <w:pgSz w:w="11906" w:h="16838" w:code="9"/>
@@ -32104,7 +32018,7 @@
 </file>
 
 <file path=customXml/itemProps1.xml><?xml version="1.0" encoding="utf-8"?>
-<ds:datastoreItem xmlns:ds="http://schemas.openxmlformats.org/officeDocument/2006/customXml" ds:itemID="{72F2ABE0-E799-4792-8341-549DC6E33A71}">
+<ds:datastoreItem xmlns:ds="http://schemas.openxmlformats.org/officeDocument/2006/customXml" ds:itemID="{C8BB4A2B-C08B-CC4F-ABE6-3572C34B5FE9}">
   <ds:schemaRefs>
     <ds:schemaRef ds:uri="http://schemas.openxmlformats.org/officeDocument/2006/bibliography"/>
   </ds:schemaRefs>

</xml_diff>